<commit_message>
Made changes to global variables
</commit_message>
<xml_diff>
--- a/Create and Insert queries SQL.docx
+++ b/Create and Insert queries SQL.docx
@@ -581,6 +581,21 @@
     </w:p>
     <w:p>
       <w:pPr>
+        <w:ind w:firstLine="400"/>
+        <w:rPr>
+          <w:rFonts w:hint="default"/>
+        </w:rPr>
+      </w:pPr>
+      <w:r>
+        <w:rPr>
+          <w:rFonts w:hint="default"/>
+          <w:lang w:val="en-US"/>
+        </w:rPr>
+        <w:t>profile_picture_url varchar(128),</w:t>
+      </w:r>
+    </w:p>
+    <w:p>
+      <w:pPr>
         <w:ind w:firstLine="420" w:firstLineChars="0"/>
         <w:rPr>
           <w:rFonts w:hint="default"/>
@@ -1347,41 +1362,56 @@
         </w:rPr>
         <w:t xml:space="preserve">timestamp </w:t>
       </w:r>
+      <w:r>
+        <w:rPr>
+          <w:rFonts w:hint="default"/>
+        </w:rPr>
+        <w:t>NOT NULL,</w:t>
+      </w:r>
+    </w:p>
+    <w:p>
+      <w:pPr>
+        <w:rPr>
+          <w:rFonts w:hint="default"/>
+        </w:rPr>
+      </w:pPr>
+      <w:r>
+        <w:rPr>
+          <w:rFonts w:hint="default"/>
+        </w:rPr>
+        <w:t xml:space="preserve">    location varchar(255)  NOT NULL,</w:t>
+      </w:r>
+    </w:p>
+    <w:p>
+      <w:pPr>
+        <w:ind w:firstLine="400"/>
+        <w:rPr>
+          <w:rFonts w:hint="default"/>
+        </w:rPr>
+      </w:pPr>
+      <w:r>
+        <w:rPr>
+          <w:rFonts w:hint="default"/>
+        </w:rPr>
+        <w:t>company_id int  NULL,</w:t>
+      </w:r>
+    </w:p>
+    <w:p>
+      <w:pPr>
+        <w:ind w:firstLine="400"/>
+        <w:rPr>
+          <w:rFonts w:hint="default"/>
+        </w:rPr>
+      </w:pPr>
+      <w:r>
+        <w:rPr>
+          <w:rFonts w:hint="default"/>
+          <w:lang w:val="en-US"/>
+        </w:rPr>
+        <w:t>profile_picture_url varchar(128),</w:t>
+      </w:r>
       <w:bookmarkStart w:id="0" w:name="_GoBack"/>
       <w:bookmarkEnd w:id="0"/>
-      <w:r>
-        <w:rPr>
-          <w:rFonts w:hint="default"/>
-        </w:rPr>
-        <w:t>NOT NULL,</w:t>
-      </w:r>
-    </w:p>
-    <w:p>
-      <w:pPr>
-        <w:rPr>
-          <w:rFonts w:hint="default"/>
-        </w:rPr>
-      </w:pPr>
-      <w:r>
-        <w:rPr>
-          <w:rFonts w:hint="default"/>
-        </w:rPr>
-        <w:t xml:space="preserve">    location varchar(255)  NOT NULL,</w:t>
-      </w:r>
-    </w:p>
-    <w:p>
-      <w:pPr>
-        <w:ind w:firstLine="400"/>
-        <w:rPr>
-          <w:rFonts w:hint="default"/>
-        </w:rPr>
-      </w:pPr>
-      <w:r>
-        <w:rPr>
-          <w:rFonts w:hint="default"/>
-        </w:rPr>
-        <w:t>company_id int  NULL,</w:t>
-      </w:r>
     </w:p>
     <w:p>
       <w:pPr>

</xml_diff>